<commit_message>
fix chunking, update title images
</commit_message>
<xml_diff>
--- a/title.docx
+++ b/title.docx
@@ -6,22 +6,105 @@
       <w:r>
         <w:rPr>
           <w:noProof/>
+          <w:color w:val="FF0000"/>
         </w:rPr>
         <mc:AlternateContent>
           <mc:Choice Requires="wps">
             <w:drawing>
-              <wp:anchor distT="0" distB="0" distL="114300" distR="114300" simplePos="0" relativeHeight="251659264" behindDoc="0" locked="0" layoutInCell="1" allowOverlap="1" wp14:anchorId="30F2FE94" wp14:editId="663AB5DC">
+              <wp:anchor distT="0" distB="0" distL="114300" distR="114300" simplePos="0" relativeHeight="251662336" behindDoc="0" locked="0" layoutInCell="1" allowOverlap="1" wp14:anchorId="3404F77B" wp14:editId="40A03631">
                 <wp:simplePos x="0" y="0"/>
-                <wp:positionH relativeFrom="margin">
-                  <wp:align>left</wp:align>
+                <wp:positionH relativeFrom="column">
+                  <wp:posOffset>695325</wp:posOffset>
                 </wp:positionH>
                 <wp:positionV relativeFrom="paragraph">
-                  <wp:posOffset>0</wp:posOffset>
+                  <wp:posOffset>2476501</wp:posOffset>
                 </wp:positionV>
-                <wp:extent cx="4714875" cy="1266825"/>
+                <wp:extent cx="6905625" cy="1905000"/>
+                <wp:effectExtent l="0" t="0" r="28575" b="19050"/>
+                <wp:wrapNone/>
+                <wp:docPr id="4" name="Rectangle 4"/>
+                <wp:cNvGraphicFramePr/>
+                <a:graphic xmlns:a="http://schemas.openxmlformats.org/drawingml/2006/main">
+                  <a:graphicData uri="http://schemas.microsoft.com/office/word/2010/wordprocessingShape">
+                    <wps:wsp>
+                      <wps:cNvSpPr/>
+                      <wps:spPr>
+                        <a:xfrm>
+                          <a:off x="0" y="0"/>
+                          <a:ext cx="6905625" cy="1905000"/>
+                        </a:xfrm>
+                        <a:prstGeom prst="rect">
+                          <a:avLst/>
+                        </a:prstGeom>
+                        <a:solidFill>
+                          <a:srgbClr val="F44336"/>
+                        </a:solidFill>
+                      </wps:spPr>
+                      <wps:style>
+                        <a:lnRef idx="2">
+                          <a:schemeClr val="accent1">
+                            <a:shade val="50000"/>
+                          </a:schemeClr>
+                        </a:lnRef>
+                        <a:fillRef idx="1">
+                          <a:schemeClr val="accent1"/>
+                        </a:fillRef>
+                        <a:effectRef idx="0">
+                          <a:schemeClr val="accent1"/>
+                        </a:effectRef>
+                        <a:fontRef idx="minor">
+                          <a:schemeClr val="lt1"/>
+                        </a:fontRef>
+                      </wps:style>
+                      <wps:bodyPr rot="0" spcFirstLastPara="0" vertOverflow="overflow" horzOverflow="overflow" vert="horz" wrap="square" lIns="91440" tIns="45720" rIns="91440" bIns="45720" numCol="1" spcCol="0" rtlCol="0" fromWordArt="0" anchor="ctr" anchorCtr="0" forceAA="0" compatLnSpc="1">
+                        <a:prstTxWarp prst="textNoShape">
+                          <a:avLst/>
+                        </a:prstTxWarp>
+                        <a:noAutofit/>
+                      </wps:bodyPr>
+                    </wps:wsp>
+                  </a:graphicData>
+                </a:graphic>
+                <wp14:sizeRelV relativeFrom="margin">
+                  <wp14:pctHeight>0</wp14:pctHeight>
+                </wp14:sizeRelV>
+              </wp:anchor>
+            </w:drawing>
+          </mc:Choice>
+          <mc:Fallback>
+            <w:pict>
+              <v:rect w14:anchorId="5F228D38" id="Rectangle 4" o:spid="_x0000_s1026" style="position:absolute;margin-left:54.75pt;margin-top:195pt;width:543.75pt;height:150pt;z-index:251662336;visibility:visible;mso-wrap-style:square;mso-height-percent:0;mso-wrap-distance-left:9pt;mso-wrap-distance-top:0;mso-wrap-distance-right:9pt;mso-wrap-distance-bottom:0;mso-position-horizontal:absolute;mso-position-horizontal-relative:text;mso-position-vertical:absolute;mso-position-vertical-relative:text;mso-height-percent:0;mso-height-relative:margin;v-text-anchor:middle" o:gfxdata="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" fillcolor="#f44336" strokecolor="#1f3763 [1604]" strokeweight="1pt"/>
+            </w:pict>
+          </mc:Fallback>
+        </mc:AlternateContent>
+      </w:r>
+      <w:r>
+        <w:rPr>
+          <w:noProof/>
+        </w:rPr>
+        <mc:AlternateContent>
+          <mc:Choice Requires="wps">
+            <w:drawing>
+              <wp:anchor distT="0" distB="0" distL="114300" distR="114300" simplePos="0" relativeHeight="251663360" behindDoc="1" locked="0" layoutInCell="1" allowOverlap="1" wp14:anchorId="25FA1C69" wp14:editId="61711D1C">
+                <wp:simplePos x="0" y="0"/>
+                <wp:positionH relativeFrom="page">
+                  <wp:align>right</wp:align>
+                </wp:positionH>
+                <wp:positionV relativeFrom="paragraph">
+                  <wp:posOffset>2695575</wp:posOffset>
+                </wp:positionV>
+                <wp:extent cx="10058400" cy="1685925"/>
                 <wp:effectExtent l="0" t="0" r="0" b="9525"/>
-                <wp:wrapNone/>
-                <wp:docPr id="1" name="Text Box 1"/>
+                <wp:wrapTight wrapText="bothSides">
+                  <wp:wrapPolygon edited="0">
+                    <wp:start x="82" y="0"/>
+                    <wp:lineTo x="82" y="21478"/>
+                    <wp:lineTo x="21477" y="21478"/>
+                    <wp:lineTo x="21477" y="0"/>
+                    <wp:lineTo x="82" y="0"/>
+                  </wp:wrapPolygon>
+                </wp:wrapTight>
+                <wp:docPr id="3" name="Text Box 3"/>
                 <wp:cNvGraphicFramePr/>
                 <a:graphic xmlns:a="http://schemas.openxmlformats.org/drawingml/2006/main">
                   <a:graphicData uri="http://schemas.microsoft.com/office/word/2010/wordprocessingShape">
@@ -30,7 +113,7 @@
                       <wps:spPr>
                         <a:xfrm>
                           <a:off x="0" y="0"/>
-                          <a:ext cx="4714875" cy="1266825"/>
+                          <a:ext cx="10058400" cy="1685925"/>
                         </a:xfrm>
                         <a:prstGeom prst="rect">
                           <a:avLst/>
@@ -47,9 +130,9 @@
                               <w:jc w:val="center"/>
                               <w:rPr>
                                 <w:b/>
-                                <w:color w:val="FF0000"/>
-                                <w:sz w:val="144"/>
-                                <w:szCs w:val="144"/>
+                                <w:color w:val="FFFFFF" w:themeColor="background1"/>
+                                <w:sz w:val="180"/>
+                                <w:szCs w:val="180"/>
                                 <w14:shadow w14:blurRad="0" w14:dist="38100" w14:dir="2700000" w14:sx="100000" w14:sy="100000" w14:kx="0" w14:ky="0" w14:algn="tl">
                                   <w14:schemeClr w14:val="bg2">
                                     <w14:lumMod w14:val="75000"/>
@@ -57,20 +140,19 @@
                                 </w14:shadow>
                                 <w14:textOutline w14:w="6604" w14:cap="flat" w14:cmpd="sng" w14:algn="ctr">
                                   <w14:solidFill>
-                                    <w14:schemeClr w14:val="accent2"/>
+                                    <w14:schemeClr w14:val="bg1"/>
                                   </w14:solidFill>
                                   <w14:prstDash w14:val="solid"/>
                                   <w14:round/>
                                 </w14:textOutline>
                               </w:rPr>
                             </w:pPr>
-                            <w:proofErr w:type="spellStart"/>
                             <w:r>
                               <w:rPr>
                                 <w:b/>
-                                <w:color w:val="FF0000"/>
-                                <w:sz w:val="144"/>
-                                <w:szCs w:val="144"/>
+                                <w:color w:val="FFFFFF" w:themeColor="background1"/>
+                                <w:sz w:val="180"/>
+                                <w:szCs w:val="180"/>
                                 <w14:shadow w14:blurRad="0" w14:dist="38100" w14:dir="2700000" w14:sx="100000" w14:sy="100000" w14:kx="0" w14:ky="0" w14:algn="tl">
                                   <w14:schemeClr w14:val="bg2">
                                     <w14:lumMod w14:val="75000"/>
@@ -78,35 +160,13 @@
                                 </w14:shadow>
                                 <w14:textOutline w14:w="6604" w14:cap="flat" w14:cmpd="sng" w14:algn="ctr">
                                   <w14:solidFill>
-                                    <w14:schemeClr w14:val="accent2"/>
+                                    <w14:schemeClr w14:val="bg1"/>
                                   </w14:solidFill>
                                   <w14:prstDash w14:val="solid"/>
                                   <w14:round/>
                                 </w14:textOutline>
                               </w:rPr>
-                              <w:t>Mỹ</w:t>
-                            </w:r>
-                            <w:proofErr w:type="spellEnd"/>
-                            <w:r>
-                              <w:rPr>
-                                <w:b/>
-                                <w:color w:val="FF0000"/>
-                                <w:sz w:val="144"/>
-                                <w:szCs w:val="144"/>
-                                <w14:shadow w14:blurRad="0" w14:dist="38100" w14:dir="2700000" w14:sx="100000" w14:sy="100000" w14:kx="0" w14:ky="0" w14:algn="tl">
-                                  <w14:schemeClr w14:val="bg2">
-                                    <w14:lumMod w14:val="75000"/>
-                                  </w14:schemeClr>
-                                </w14:shadow>
-                                <w14:textOutline w14:w="6604" w14:cap="flat" w14:cmpd="sng" w14:algn="ctr">
-                                  <w14:solidFill>
-                                    <w14:schemeClr w14:val="accent2"/>
-                                  </w14:solidFill>
-                                  <w14:prstDash w14:val="solid"/>
-                                  <w14:round/>
-                                </w14:textOutline>
-                              </w:rPr>
-                              <w:t xml:space="preserve"> Teacher</w:t>
+                              <w:t>Mỹ Teacher</w:t>
                             </w:r>
                           </w:p>
                         </w:txbxContent>
@@ -131,12 +191,11 @@
           </mc:Choice>
           <mc:Fallback>
             <w:pict>
-              <v:shapetype w14:anchorId="30F2FE94" id="_x0000_t202" coordsize="21600,21600" o:spt="202" path="m,l,21600r21600,l21600,xe">
+              <v:shapetype w14:anchorId="25FA1C69" id="_x0000_t202" coordsize="21600,21600" o:spt="202" path="m,l,21600r21600,l21600,xe">
                 <v:stroke joinstyle="miter"/>
                 <v:path gradientshapeok="t" o:connecttype="rect"/>
               </v:shapetype>
-              <v:shape id="Text Box 1" o:spid="_x0000_s1026" type="#_x0000_t202" style="position:absolute;margin-left:0;margin-top:0;width:371.25pt;height:99.75pt;z-index:251659264;visibility:visible;mso-wrap-style:square;mso-width-percent:0;mso-height-percent:0;mso-wrap-distance-left:9pt;mso-wrap-distance-top:0;mso-wrap-distance-right:9pt;mso-wrap-distance-bottom:0;mso-position-horizontal:left;mso-position-horizontal-relative:margin;mso-position-vertical:absolute;mso-position-vertical-relative:text;mso-width-percent:0;mso-height-percent:0;mso-width-relative:margin;mso-height-relative:margin;v-text-anchor:top" o:gfxdata="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" filled="f" stroked="f">
-                <v:fill o:detectmouseclick="t"/>
+              <v:shape id="Text Box 3" o:spid="_x0000_s1026" type="#_x0000_t202" style="position:absolute;margin-left:740.8pt;margin-top:212.25pt;width:11in;height:132.75pt;z-index:-251653120;visibility:visible;mso-wrap-style:square;mso-width-percent:0;mso-height-percent:0;mso-wrap-distance-left:9pt;mso-wrap-distance-top:0;mso-wrap-distance-right:9pt;mso-wrap-distance-bottom:0;mso-position-horizontal:right;mso-position-horizontal-relative:page;mso-position-vertical:absolute;mso-position-vertical-relative:text;mso-width-percent:0;mso-height-percent:0;mso-width-relative:margin;mso-height-relative:margin;v-text-anchor:top" o:gfxdata="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" filled="f" stroked="f">
                 <v:textbox>
                   <w:txbxContent>
                     <w:p>
@@ -144,9 +203,9 @@
                         <w:jc w:val="center"/>
                         <w:rPr>
                           <w:b/>
-                          <w:color w:val="FF0000"/>
-                          <w:sz w:val="144"/>
-                          <w:szCs w:val="144"/>
+                          <w:color w:val="FFFFFF" w:themeColor="background1"/>
+                          <w:sz w:val="180"/>
+                          <w:szCs w:val="180"/>
                           <w14:shadow w14:blurRad="0" w14:dist="38100" w14:dir="2700000" w14:sx="100000" w14:sy="100000" w14:kx="0" w14:ky="0" w14:algn="tl">
                             <w14:schemeClr w14:val="bg2">
                               <w14:lumMod w14:val="75000"/>
@@ -154,20 +213,19 @@
                           </w14:shadow>
                           <w14:textOutline w14:w="6604" w14:cap="flat" w14:cmpd="sng" w14:algn="ctr">
                             <w14:solidFill>
-                              <w14:schemeClr w14:val="accent2"/>
+                              <w14:schemeClr w14:val="bg1"/>
                             </w14:solidFill>
                             <w14:prstDash w14:val="solid"/>
                             <w14:round/>
                           </w14:textOutline>
                         </w:rPr>
                       </w:pPr>
-                      <w:proofErr w:type="spellStart"/>
                       <w:r>
                         <w:rPr>
                           <w:b/>
-                          <w:color w:val="FF0000"/>
-                          <w:sz w:val="144"/>
-                          <w:szCs w:val="144"/>
+                          <w:color w:val="FFFFFF" w:themeColor="background1"/>
+                          <w:sz w:val="180"/>
+                          <w:szCs w:val="180"/>
                           <w14:shadow w14:blurRad="0" w14:dist="38100" w14:dir="2700000" w14:sx="100000" w14:sy="100000" w14:kx="0" w14:ky="0" w14:algn="tl">
                             <w14:schemeClr w14:val="bg2">
                               <w14:lumMod w14:val="75000"/>
@@ -175,21 +233,147 @@
                           </w14:shadow>
                           <w14:textOutline w14:w="6604" w14:cap="flat" w14:cmpd="sng" w14:algn="ctr">
                             <w14:solidFill>
-                              <w14:schemeClr w14:val="accent2"/>
+                              <w14:schemeClr w14:val="bg1"/>
                             </w14:solidFill>
                             <w14:prstDash w14:val="solid"/>
                             <w14:round/>
                           </w14:textOutline>
                         </w:rPr>
-                        <w:t>Mỹ</w:t>
+                        <w:t>Mỹ Teacher</w:t>
                       </w:r>
-                      <w:proofErr w:type="spellEnd"/>
-                      <w:r>
+                    </w:p>
+                  </w:txbxContent>
+                </v:textbox>
+                <w10:wrap type="tight" anchorx="page"/>
+              </v:shape>
+            </w:pict>
+          </mc:Fallback>
+        </mc:AlternateContent>
+      </w:r>
+      <w:r>
+        <w:rPr>
+          <w:noProof/>
+        </w:rPr>
+        <mc:AlternateContent>
+          <mc:Choice Requires="wps">
+            <w:drawing>
+              <wp:anchor distT="0" distB="0" distL="114300" distR="114300" simplePos="0" relativeHeight="251659264" behindDoc="1" locked="0" layoutInCell="1" allowOverlap="1" wp14:anchorId="30F2FE94" wp14:editId="50E4672E">
+                <wp:simplePos x="0" y="0"/>
+                <wp:positionH relativeFrom="page">
+                  <wp:align>right</wp:align>
+                </wp:positionH>
+                <wp:positionV relativeFrom="paragraph">
+                  <wp:posOffset>0</wp:posOffset>
+                </wp:positionV>
+                <wp:extent cx="10058400" cy="1685925"/>
+                <wp:effectExtent l="0" t="0" r="0" b="9525"/>
+                <wp:wrapTight wrapText="bothSides">
+                  <wp:wrapPolygon edited="0">
+                    <wp:start x="82" y="0"/>
+                    <wp:lineTo x="82" y="21478"/>
+                    <wp:lineTo x="21477" y="21478"/>
+                    <wp:lineTo x="21477" y="0"/>
+                    <wp:lineTo x="82" y="0"/>
+                  </wp:wrapPolygon>
+                </wp:wrapTight>
+                <wp:docPr id="1" name="Text Box 1"/>
+                <wp:cNvGraphicFramePr/>
+                <a:graphic xmlns:a="http://schemas.openxmlformats.org/drawingml/2006/main">
+                  <a:graphicData uri="http://schemas.microsoft.com/office/word/2010/wordprocessingShape">
+                    <wps:wsp>
+                      <wps:cNvSpPr txBox="1"/>
+                      <wps:spPr>
+                        <a:xfrm>
+                          <a:off x="0" y="0"/>
+                          <a:ext cx="10058400" cy="1685925"/>
+                        </a:xfrm>
+                        <a:prstGeom prst="rect">
+                          <a:avLst/>
+                        </a:prstGeom>
+                        <a:noFill/>
+                        <a:ln>
+                          <a:noFill/>
+                        </a:ln>
+                      </wps:spPr>
+                      <wps:txbx>
+                        <w:txbxContent>
+                          <w:p>
+                            <w:pPr>
+                              <w:jc w:val="center"/>
+                              <w:rPr>
+                                <w:b/>
+                                <w:color w:val="F44336"/>
+                                <w:sz w:val="180"/>
+                                <w:szCs w:val="180"/>
+                                <w14:shadow w14:blurRad="0" w14:dist="38100" w14:dir="2700000" w14:sx="100000" w14:sy="100000" w14:kx="0" w14:ky="0" w14:algn="tl">
+                                  <w14:schemeClr w14:val="bg2">
+                                    <w14:lumMod w14:val="75000"/>
+                                  </w14:schemeClr>
+                                </w14:shadow>
+                                <w14:textOutline w14:w="6604" w14:cap="flat" w14:cmpd="sng" w14:algn="ctr">
+                                  <w14:solidFill>
+                                    <w14:srgbClr w14:val="F44336"/>
+                                  </w14:solidFill>
+                                  <w14:prstDash w14:val="solid"/>
+                                  <w14:round/>
+                                </w14:textOutline>
+                              </w:rPr>
+                            </w:pPr>
+                            <w:r>
+                              <w:rPr>
+                                <w:b/>
+                                <w:color w:val="F44336"/>
+                                <w:sz w:val="180"/>
+                                <w:szCs w:val="180"/>
+                                <w14:shadow w14:blurRad="0" w14:dist="38100" w14:dir="2700000" w14:sx="100000" w14:sy="100000" w14:kx="0" w14:ky="0" w14:algn="tl">
+                                  <w14:schemeClr w14:val="bg2">
+                                    <w14:lumMod w14:val="75000"/>
+                                  </w14:schemeClr>
+                                </w14:shadow>
+                                <w14:textOutline w14:w="6604" w14:cap="flat" w14:cmpd="sng" w14:algn="ctr">
+                                  <w14:solidFill>
+                                    <w14:srgbClr w14:val="F44336"/>
+                                  </w14:solidFill>
+                                  <w14:prstDash w14:val="solid"/>
+                                  <w14:round/>
+                                </w14:textOutline>
+                              </w:rPr>
+                              <w:t>Mỹ Teacher</w:t>
+                            </w:r>
+                          </w:p>
+                        </w:txbxContent>
+                      </wps:txbx>
+                      <wps:bodyPr rot="0" spcFirstLastPara="0" vertOverflow="overflow" horzOverflow="overflow" vert="horz" wrap="square" lIns="91440" tIns="45720" rIns="91440" bIns="45720" numCol="1" spcCol="0" rtlCol="0" fromWordArt="0" anchor="t" anchorCtr="0" forceAA="0" compatLnSpc="1">
+                        <a:prstTxWarp prst="textNoShape">
+                          <a:avLst/>
+                        </a:prstTxWarp>
+                        <a:noAutofit/>
+                      </wps:bodyPr>
+                    </wps:wsp>
+                  </a:graphicData>
+                </a:graphic>
+                <wp14:sizeRelH relativeFrom="margin">
+                  <wp14:pctWidth>0</wp14:pctWidth>
+                </wp14:sizeRelH>
+                <wp14:sizeRelV relativeFrom="margin">
+                  <wp14:pctHeight>0</wp14:pctHeight>
+                </wp14:sizeRelV>
+              </wp:anchor>
+            </w:drawing>
+          </mc:Choice>
+          <mc:Fallback>
+            <w:pict>
+              <v:shape w14:anchorId="30F2FE94" id="Text Box 1" o:spid="_x0000_s1027" type="#_x0000_t202" style="position:absolute;margin-left:740.8pt;margin-top:0;width:11in;height:132.75pt;z-index:-251657216;visibility:visible;mso-wrap-style:square;mso-width-percent:0;mso-height-percent:0;mso-wrap-distance-left:9pt;mso-wrap-distance-top:0;mso-wrap-distance-right:9pt;mso-wrap-distance-bottom:0;mso-position-horizontal:right;mso-position-horizontal-relative:page;mso-position-vertical:absolute;mso-position-vertical-relative:text;mso-width-percent:0;mso-height-percent:0;mso-width-relative:margin;mso-height-relative:margin;v-text-anchor:top" o:gfxdata="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" filled="f" stroked="f">
+                <v:textbox>
+                  <w:txbxContent>
+                    <w:p>
+                      <w:pPr>
+                        <w:jc w:val="center"/>
                         <w:rPr>
                           <w:b/>
-                          <w:color w:val="FF0000"/>
-                          <w:sz w:val="144"/>
-                          <w:szCs w:val="144"/>
+                          <w:color w:val="F44336"/>
+                          <w:sz w:val="180"/>
+                          <w:szCs w:val="180"/>
                           <w14:shadow w14:blurRad="0" w14:dist="38100" w14:dir="2700000" w14:sx="100000" w14:sy="100000" w14:kx="0" w14:ky="0" w14:algn="tl">
                             <w14:schemeClr w14:val="bg2">
                               <w14:lumMod w14:val="75000"/>
@@ -197,18 +381,38 @@
                           </w14:shadow>
                           <w14:textOutline w14:w="6604" w14:cap="flat" w14:cmpd="sng" w14:algn="ctr">
                             <w14:solidFill>
-                              <w14:schemeClr w14:val="accent2"/>
+                              <w14:srgbClr w14:val="F44336"/>
                             </w14:solidFill>
                             <w14:prstDash w14:val="solid"/>
                             <w14:round/>
                           </w14:textOutline>
                         </w:rPr>
-                        <w:t xml:space="preserve"> Teacher</w:t>
+                      </w:pPr>
+                      <w:r>
+                        <w:rPr>
+                          <w:b/>
+                          <w:color w:val="F44336"/>
+                          <w:sz w:val="180"/>
+                          <w:szCs w:val="180"/>
+                          <w14:shadow w14:blurRad="0" w14:dist="38100" w14:dir="2700000" w14:sx="100000" w14:sy="100000" w14:kx="0" w14:ky="0" w14:algn="tl">
+                            <w14:schemeClr w14:val="bg2">
+                              <w14:lumMod w14:val="75000"/>
+                            </w14:schemeClr>
+                          </w14:shadow>
+                          <w14:textOutline w14:w="6604" w14:cap="flat" w14:cmpd="sng" w14:algn="ctr">
+                            <w14:solidFill>
+                              <w14:srgbClr w14:val="F44336"/>
+                            </w14:solidFill>
+                            <w14:prstDash w14:val="solid"/>
+                            <w14:round/>
+                          </w14:textOutline>
+                        </w:rPr>
+                        <w:t>Mỹ Teacher</w:t>
                       </w:r>
                     </w:p>
                   </w:txbxContent>
                 </v:textbox>
-                <w10:wrap anchorx="margin"/>
+                <w10:wrap type="tight" anchorx="page"/>
               </v:shape>
             </w:pict>
           </mc:Fallback>
@@ -216,7 +420,7 @@
       </w:r>
     </w:p>
     <w:sectPr>
-      <w:pgSz w:w="12240" w:h="15840"/>
+      <w:pgSz w:w="15840" w:h="12240" w:orient="landscape"/>
       <w:pgMar w:top="1440" w:right="1440" w:bottom="1440" w:left="1440" w:header="720" w:footer="720" w:gutter="0"/>
       <w:cols w:space="720"/>
       <w:docGrid w:linePitch="360"/>
@@ -348,6 +552,7 @@
     <w:lsdException w:name="HTML Sample" w:semiHidden="1" w:unhideWhenUsed="1"/>
     <w:lsdException w:name="HTML Typewriter" w:semiHidden="1" w:unhideWhenUsed="1"/>
     <w:lsdException w:name="HTML Variable" w:semiHidden="1" w:unhideWhenUsed="1"/>
+    <w:lsdException w:name="Normal Table" w:semiHidden="1" w:unhideWhenUsed="1"/>
     <w:lsdException w:name="annotation subject" w:semiHidden="1" w:unhideWhenUsed="1"/>
     <w:lsdException w:name="No List" w:semiHidden="1" w:unhideWhenUsed="1"/>
     <w:lsdException w:name="Outline List 1" w:semiHidden="1" w:unhideWhenUsed="1"/>
@@ -394,8 +599,10 @@
     <w:lsdException w:name="Table Subtle 2" w:semiHidden="1" w:unhideWhenUsed="1"/>
     <w:lsdException w:name="Table Web 1" w:semiHidden="1" w:unhideWhenUsed="1"/>
     <w:lsdException w:name="Table Web 2" w:semiHidden="1" w:unhideWhenUsed="1"/>
+    <w:lsdException w:name="Table Web 3" w:semiHidden="1" w:unhideWhenUsed="1"/>
     <w:lsdException w:name="Balloon Text" w:semiHidden="1" w:unhideWhenUsed="1"/>
     <w:lsdException w:name="Table Grid" w:uiPriority="39"/>
+    <w:lsdException w:name="Table Theme" w:semiHidden="1" w:unhideWhenUsed="1"/>
     <w:lsdException w:name="Placeholder Text" w:semiHidden="1"/>
     <w:lsdException w:name="No Spacing" w:uiPriority="1" w:qFormat="1"/>
     <w:lsdException w:name="Light Shading" w:uiPriority="60"/>
@@ -620,10 +827,12 @@
   <w:style w:type="paragraph" w:default="1" w:styleId="Normal">
     <w:name w:val="Normal"/>
     <w:qFormat/>
+    <w:rsid w:val="00400F37"/>
   </w:style>
   <w:style w:type="character" w:default="1" w:styleId="DefaultParagraphFont">
     <w:name w:val="Default Paragraph Font"/>
     <w:uiPriority w:val="1"/>
+    <w:semiHidden/>
     <w:unhideWhenUsed/>
   </w:style>
   <w:style w:type="table" w:default="1" w:styleId="TableNormal">

</xml_diff>